<commit_message>
Dynamcis Integartion Code / Doc changes
Dynamcis Integartion Code / Doc changes to help flexible integartion
</commit_message>
<xml_diff>
--- a/Dynamics Integration/Documents/Proposal Manager - Dynamics 365 for Sales integration Mapping configuration.docx
+++ b/Dynamics Integration/Documents/Proposal Manager - Dynamics 365 for Sales integration Mapping configuration.docx
@@ -109,6 +109,18 @@
       <w:r>
         <w:t xml:space="preserve">fields in the Dynamics 365 Opportunity entity. </w:t>
       </w:r>
+      <w:r>
+        <w:t xml:space="preserve">Even more, the mapping allows for any custom entity in Dynamics 365 to be used instead of the default </w:t>
+      </w:r>
+      <w:r>
+        <w:t>O</w:t>
+      </w:r>
+      <w:r>
+        <w:t>pportunity</w:t>
+      </w:r>
+      <w:r>
+        <w:t xml:space="preserve"> entity.</w:t>
+      </w:r>
     </w:p>
     <w:p>
       <w:pPr>
@@ -152,26 +164,14 @@
     </w:p>
     <w:p>
       <w:r>
-        <w:t xml:space="preserve">Inside the Proposal Manager solution, in the </w:t>
-      </w:r>
-      <w:proofErr w:type="spellStart"/>
-      <w:r>
-        <w:t>WebReact</w:t>
-      </w:r>
-      <w:proofErr w:type="spellEnd"/>
-      <w:r>
-        <w:t xml:space="preserve"> project, is the global configuration file for the application, called </w:t>
-      </w:r>
-      <w:proofErr w:type="spellStart"/>
-      <w:proofErr w:type="gramStart"/>
+        <w:t xml:space="preserve">Inside the Proposal Manager solution, in the WebReact project, is the global configuration file for the application, called </w:t>
+      </w:r>
       <w:r>
         <w:rPr>
           <w:i/>
         </w:rPr>
         <w:t>appsetings.json</w:t>
       </w:r>
-      <w:proofErr w:type="spellEnd"/>
-      <w:proofErr w:type="gramEnd"/>
       <w:r>
         <w:t>.</w:t>
       </w:r>
@@ -181,15 +181,7 @@
     </w:p>
     <w:p>
       <w:r>
-        <w:t xml:space="preserve">One of them is called </w:t>
-      </w:r>
-      <w:proofErr w:type="spellStart"/>
-      <w:r>
-        <w:t>OpportunityMapping</w:t>
-      </w:r>
-      <w:proofErr w:type="spellEnd"/>
-      <w:r>
-        <w:t xml:space="preserve">. The Proposal Manager application expects this </w:t>
+        <w:t xml:space="preserve">One of them is called OpportunityMapping. The Proposal Manager application expects this </w:t>
       </w:r>
       <w:r>
         <w:t>object</w:t>
@@ -206,52 +198,12 @@
           <w:numId w:val="11"/>
         </w:numPr>
       </w:pPr>
-      <w:proofErr w:type="spellStart"/>
-      <w:r>
-        <w:t>MetadataFields</w:t>
-      </w:r>
-      <w:proofErr w:type="spellEnd"/>
-      <w:r>
-        <w:t>: An array of objects defining which fields of a Proposal Manager opportunity should be filled with which fields of a Dynamics 365 opportunity.</w:t>
-      </w:r>
-      <w:r>
-        <w:t xml:space="preserve"> In other words, each object of this array </w:t>
-      </w:r>
-      <w:r>
-        <w:t>defines</w:t>
-      </w:r>
-      <w:r>
-        <w:t xml:space="preserve"> the </w:t>
-      </w:r>
-      <w:r>
-        <w:rPr>
-          <w:b/>
-        </w:rPr>
-        <w:t>mapping</w:t>
-      </w:r>
-      <w:r>
-        <w:t xml:space="preserve"> </w:t>
-      </w:r>
-      <w:r>
-        <w:rPr>
-          <w:b/>
-        </w:rPr>
-        <w:t>from</w:t>
-      </w:r>
-      <w:r>
-        <w:t xml:space="preserve"> a field in Dynamics 365 </w:t>
-      </w:r>
-      <w:r>
-        <w:rPr>
-          <w:b/>
-        </w:rPr>
-        <w:t>to</w:t>
-      </w:r>
-      <w:r>
-        <w:t xml:space="preserve"> a field in Proposal Manager.</w:t>
-      </w:r>
-      <w:bookmarkStart w:id="3" w:name="_GoBack"/>
-      <w:bookmarkEnd w:id="3"/>
+      <w:r>
+        <w:t>EntityName</w:t>
+      </w:r>
+      <w:r>
+        <w:t>: A string that holds the name of the Dynamics 365 entity to be used in the Integration. By default, the Automated Setup will autocomplete it with “opportunity”.</w:t>
+      </w:r>
     </w:p>
     <w:p>
       <w:pPr>
@@ -262,45 +214,253 @@
         </w:numPr>
       </w:pPr>
       <w:r>
+        <w:t>NameProperty</w:t>
+      </w:r>
+      <w:r>
+        <w:t xml:space="preserve">: A string that holds the name of the property within the Dynamics 365 entity that should be mapped to the name of the Opportunity in Proposal Manger. </w:t>
+      </w:r>
+      <w:r>
+        <w:t>By default, the Automated Setup will autocomplete it with “</w:t>
+      </w:r>
+      <w:r>
+        <w:t>name</w:t>
+      </w:r>
+      <w:r>
+        <w:t>”.</w:t>
+      </w:r>
+    </w:p>
+    <w:p>
+      <w:pPr>
+        <w:pStyle w:val="Prrafodelista"/>
+        <w:numPr>
+          <w:ilvl w:val="0"/>
+          <w:numId w:val="11"/>
+        </w:numPr>
+      </w:pPr>
+      <w:r>
+        <w:t>MetadataFields: An array of objects defining which fields of a Proposal Manager opportunity should be filled with which fields of a Dynamics 365 opportunity.</w:t>
+      </w:r>
+      <w:r>
+        <w:t xml:space="preserve"> In other words, each object of this array </w:t>
+      </w:r>
+      <w:r>
+        <w:t>defines</w:t>
+      </w:r>
+      <w:r>
+        <w:t xml:space="preserve"> the </w:t>
+      </w:r>
+      <w:r>
+        <w:rPr>
+          <w:b/>
+        </w:rPr>
+        <w:t>mapping</w:t>
+      </w:r>
+      <w:r>
+        <w:t xml:space="preserve"> </w:t>
+      </w:r>
+      <w:r>
+        <w:rPr>
+          <w:b/>
+        </w:rPr>
+        <w:t>from</w:t>
+      </w:r>
+      <w:r>
+        <w:t xml:space="preserve"> a field in Dynamics 365 </w:t>
+      </w:r>
+      <w:r>
+        <w:rPr>
+          <w:b/>
+        </w:rPr>
+        <w:t>to</w:t>
+      </w:r>
+      <w:r>
+        <w:t xml:space="preserve"> a field in Proposal Manager.</w:t>
+      </w:r>
+    </w:p>
+    <w:p>
+      <w:pPr>
+        <w:pStyle w:val="Prrafodelista"/>
+        <w:numPr>
+          <w:ilvl w:val="0"/>
+          <w:numId w:val="11"/>
+        </w:numPr>
+      </w:pPr>
+      <w:r>
         <w:t xml:space="preserve">Status: An array of objects defining </w:t>
       </w:r>
       <w:r>
         <w:t xml:space="preserve">which values of the </w:t>
       </w:r>
       <w:r>
-        <w:t xml:space="preserve">Dynamics’ </w:t>
-      </w:r>
-      <w:proofErr w:type="spellStart"/>
-      <w:r>
-        <w:t>StatusCode</w:t>
-      </w:r>
-      <w:proofErr w:type="spellEnd"/>
-      <w:r>
-        <w:t xml:space="preserve"> field correspond to which values of the Proposal Manager’s </w:t>
-      </w:r>
-      <w:proofErr w:type="spellStart"/>
-      <w:r>
-        <w:t>OpportunityState</w:t>
-      </w:r>
-      <w:proofErr w:type="spellEnd"/>
-      <w:r>
-        <w:t xml:space="preserve"> field.</w:t>
+        <w:t>Dynamics’ StatusCode field correspond to which values of the Proposal Manager’s OpportunityState field.</w:t>
       </w:r>
     </w:p>
     <w:p>
       <w:pPr>
         <w:pStyle w:val="Ttulo2"/>
       </w:pPr>
-      <w:bookmarkStart w:id="4" w:name="_Toc5887549"/>
-      <w:proofErr w:type="spellStart"/>
-      <w:r>
-        <w:t>MetadataFields</w:t>
-      </w:r>
-      <w:proofErr w:type="spellEnd"/>
-      <w:r>
-        <w:t xml:space="preserve"> Array</w:t>
-      </w:r>
+      <w:bookmarkStart w:id="3" w:name="_Toc5887549"/>
+      <w:r>
+        <w:t>EntityName</w:t>
+      </w:r>
+    </w:p>
+    <w:p>
+      <w:r>
+        <w:t xml:space="preserve">In the event that your organization uses </w:t>
+      </w:r>
+      <w:r>
+        <w:t>another Out Of Box (OOB) or custom entity to represent an opportunity, this configuration allows the Integration to use that entity instead of the default one.</w:t>
+      </w:r>
+      <w:r>
+        <w:t xml:space="preserve"> Just enter the logical name (available in the Customizations section) and the Integration will expect an entity with that name.</w:t>
+      </w:r>
+    </w:p>
+    <w:p>
+      <w:r>
+        <w:t>In general terms, any custom entity derived from Opportunity should be able to be used in the Integration with no problems</w:t>
+      </w:r>
+      <w:r>
+        <w:t>. B</w:t>
+      </w:r>
+      <w:r>
+        <w:t>e aware of the following considerations:</w:t>
+      </w:r>
+    </w:p>
+    <w:p>
+      <w:pPr>
+        <w:pStyle w:val="Prrafodelista"/>
+        <w:numPr>
+          <w:ilvl w:val="0"/>
+          <w:numId w:val="14"/>
+        </w:numPr>
+      </w:pPr>
+      <w:r>
+        <w:lastRenderedPageBreak/>
+        <w:t xml:space="preserve">The entity must support connections in order to </w:t>
+      </w:r>
+      <w:r>
+        <w:t>add team members to the opportunity from Dynamics 365.</w:t>
+      </w:r>
+    </w:p>
+    <w:p>
+      <w:pPr>
+        <w:pStyle w:val="Prrafodelista"/>
+        <w:numPr>
+          <w:ilvl w:val="0"/>
+          <w:numId w:val="14"/>
+        </w:numPr>
+      </w:pPr>
+      <w:r>
+        <w:t>The entity must have Document Management activated in order to add attachments to the opportunity and being able to see them in Proposal Manager. This feature is also required to upload a Formal Proposal through Dynamics.</w:t>
+      </w:r>
+    </w:p>
+    <w:p>
+      <w:r>
+        <w:t xml:space="preserve">If any other entity other than “opportunity” is used, the Dynamics Webhook must be altered slightly </w:t>
+      </w:r>
+      <w:r>
+        <w:t>for this to work fully. For this, you will need to use the Plugin Registration Tool to modify the webhook step that corresponds to the opportunity Webhook. Please refer to the manual Setup Guide, step 6, for instructions in how to obtain the tool, and connect to Dynamics.</w:t>
+      </w:r>
+    </w:p>
+    <w:p>
+      <w:r>
+        <w:t xml:space="preserve">After this is done, find the “Proposal Manager opportunity” webhook, and update its only step. </w:t>
+      </w:r>
+      <w:r>
+        <w:t>Modify the “Primary Entity” field for it to match the desired entity to be used. For example, it should look like this if the “Lead” entity is desired:</w:t>
+      </w:r>
+    </w:p>
+    <w:p>
+      <w:pPr>
+        <w:jc w:val="center"/>
+      </w:pPr>
+      <w:r>
+        <w:rPr>
+          <w:noProof/>
+        </w:rPr>
+        <w:drawing>
+          <wp:inline distT="0" distB="0" distL="0" distR="0" wp14:anchorId="5C7A3D22" wp14:editId="49A886FC">
+            <wp:extent cx="5133975" cy="3286125"/>
+            <wp:effectExtent l="19050" t="19050" r="28575" b="28575"/>
+            <wp:docPr id="1" name="Imagen 1" descr="D:\Misc\Descargas\image.png"/>
+            <wp:cNvGraphicFramePr>
+              <a:graphicFrameLocks xmlns:a="http://schemas.openxmlformats.org/drawingml/2006/main" noChangeAspect="1"/>
+            </wp:cNvGraphicFramePr>
+            <a:graphic xmlns:a="http://schemas.openxmlformats.org/drawingml/2006/main">
+              <a:graphicData uri="http://schemas.openxmlformats.org/drawingml/2006/picture">
+                <pic:pic xmlns:pic="http://schemas.openxmlformats.org/drawingml/2006/picture">
+                  <pic:nvPicPr>
+                    <pic:cNvPr id="0" name="Picture 1" descr="D:\Misc\Descargas\image.png"/>
+                    <pic:cNvPicPr>
+                      <a:picLocks noChangeAspect="1" noChangeArrowheads="1"/>
+                    </pic:cNvPicPr>
+                  </pic:nvPicPr>
+                  <pic:blipFill>
+                    <a:blip r:embed="rId8">
+                      <a:extLst>
+                        <a:ext uri="{28A0092B-C50C-407E-A947-70E740481C1C}">
+                          <a14:useLocalDpi xmlns:a14="http://schemas.microsoft.com/office/drawing/2010/main" val="0"/>
+                        </a:ext>
+                      </a:extLst>
+                    </a:blip>
+                    <a:srcRect/>
+                    <a:stretch>
+                      <a:fillRect/>
+                    </a:stretch>
+                  </pic:blipFill>
+                  <pic:spPr bwMode="auto">
+                    <a:xfrm>
+                      <a:off x="0" y="0"/>
+                      <a:ext cx="5133975" cy="3286125"/>
+                    </a:xfrm>
+                    <a:prstGeom prst="rect">
+                      <a:avLst/>
+                    </a:prstGeom>
+                    <a:noFill/>
+                    <a:ln>
+                      <a:solidFill>
+                        <a:schemeClr val="accent1"/>
+                      </a:solidFill>
+                    </a:ln>
+                  </pic:spPr>
+                </pic:pic>
+              </a:graphicData>
+            </a:graphic>
+          </wp:inline>
+        </w:drawing>
+      </w:r>
+    </w:p>
+    <w:p>
+      <w:r>
+        <w:t>Confirm the changes and close the tool.</w:t>
+      </w:r>
+    </w:p>
+    <w:p>
+      <w:pPr>
+        <w:pStyle w:val="Ttulo2"/>
+      </w:pPr>
+      <w:r>
+        <w:t>NameProperty</w:t>
+      </w:r>
+    </w:p>
+    <w:p>
+      <w:r>
+        <w:t>This parameter holds the property name that holds the display name for the opportunity. If using another entity that holds this information in another field, it can be written down here</w:t>
+      </w:r>
+      <w:r>
+        <w:t>, and the Integration will read that property to use as the display name in Proposal Manager.</w:t>
+      </w:r>
+      <w:bookmarkStart w:id="4" w:name="_GoBack"/>
       <w:bookmarkEnd w:id="4"/>
+    </w:p>
+    <w:p>
+      <w:pPr>
+        <w:pStyle w:val="Ttulo2"/>
+      </w:pPr>
+      <w:r>
+        <w:t>MetadataFields Array</w:t>
+      </w:r>
+      <w:bookmarkEnd w:id="3"/>
     </w:p>
     <w:p>
       <w:r>
@@ -444,10 +604,17 @@
     </w:p>
     <w:p>
       <w:r>
+        <w:lastRenderedPageBreak/>
         <w:t>This defines</w:t>
       </w:r>
       <w:r>
-        <w:t xml:space="preserve"> a mapping between the Description field and the Notes field. Everything a user enters in the Description of an opportunity in Dynamics 365 is going to appear in the created opportunity in Proposal Manager.</w:t>
+        <w:t xml:space="preserve"> a mapping between the Description field and the Notes field. Everything a user enters in the Description of an opportunity in Dynamics 365 is going to appear in the created opportunity in Proposal Manager</w:t>
+      </w:r>
+      <w:r>
+        <w:t xml:space="preserve"> in the Notes field</w:t>
+      </w:r>
+      <w:r>
+        <w:t>.</w:t>
       </w:r>
     </w:p>
     <w:p>
@@ -466,42 +633,19 @@
       <w:r>
         <w:t xml:space="preserve">Consulting the Opportunity entity in the Dynamics 365 Developer Guide (visit </w:t>
       </w:r>
-      <w:hyperlink r:id="rId8" w:history="1">
+      <w:hyperlink r:id="rId9" w:history="1">
         <w:r>
           <w:rPr>
             <w:rStyle w:val="Hipervnculo"/>
           </w:rPr>
-          <w:t>https://docs.microsoft.com/en-us/dynamics365/customer-</w:t>
-        </w:r>
-        <w:r>
-          <w:rPr>
-            <w:rStyle w:val="Hipervnculo"/>
-          </w:rPr>
-          <w:lastRenderedPageBreak/>
-          <w:t>engagement/developer/entities/opportunity</w:t>
+          <w:t>https://docs.microsoft.com/en-us/dynamics365/customer-engagement/developer/entities/opportunity</w:t>
         </w:r>
       </w:hyperlink>
       <w:r>
-        <w:t xml:space="preserve">). All Writable or Read-only attributes </w:t>
-      </w:r>
-      <w:proofErr w:type="gramStart"/>
-      <w:r>
-        <w:t>are able to</w:t>
-      </w:r>
-      <w:proofErr w:type="gramEnd"/>
-      <w:r>
-        <w:t xml:space="preserve"> be mapped.</w:t>
-      </w:r>
-      <w:r>
-        <w:t xml:space="preserve"> Use the “</w:t>
-      </w:r>
-      <w:proofErr w:type="spellStart"/>
-      <w:r>
-        <w:t>LogicalName</w:t>
-      </w:r>
-      <w:proofErr w:type="spellEnd"/>
-      <w:r>
-        <w:t>” property in the mapping configuration, verifying that the Type property is compatible to the data type of the Proposal Manager metadata.</w:t>
+        <w:t>). All Writable or Read-only attributes are able to be mapped.</w:t>
+      </w:r>
+      <w:r>
+        <w:t xml:space="preserve"> Use the “LogicalName” property in the mapping configuration, verifying that the Type property is compatible to the data type of the Proposal Manager metadata.</w:t>
       </w:r>
       <w:r>
         <w:br/>
@@ -548,15 +692,7 @@
     </w:p>
     <w:p>
       <w:r>
-        <w:t xml:space="preserve">Each object of this array has a “From” field, where the integer value of a status code in Dynamics365 is specified, and a “To” field, where the integer value of the </w:t>
-      </w:r>
-      <w:proofErr w:type="spellStart"/>
-      <w:r>
-        <w:t>OpportunityState</w:t>
-      </w:r>
-      <w:proofErr w:type="spellEnd"/>
-      <w:r>
-        <w:t xml:space="preserve"> field in Proposal Manager is identified, like this:</w:t>
+        <w:t>Each object of this array has a “From” field, where the integer value of a status code in Dynamics365 is specified, and a “To” field, where the integer value of the OpportunityState field in Proposal Manager is identified, like this:</w:t>
       </w:r>
     </w:p>
     <w:p>
@@ -701,15 +837,7 @@
     </w:p>
     <w:p>
       <w:r>
-        <w:t xml:space="preserve">Like before, there are two ways to get all possible values of the </w:t>
-      </w:r>
-      <w:proofErr w:type="spellStart"/>
-      <w:r>
-        <w:t>StatusCode</w:t>
-      </w:r>
-      <w:proofErr w:type="spellEnd"/>
-      <w:r>
-        <w:t xml:space="preserve"> field in a Dynamics opportunity:</w:t>
+        <w:t>Like before, there are two ways to get all possible values of the StatusCode field in a Dynamics opportunity:</w:t>
       </w:r>
     </w:p>
     <w:p>
@@ -721,17 +849,9 @@
         </w:numPr>
       </w:pPr>
       <w:r>
-        <w:t xml:space="preserve">Consulting the </w:t>
-      </w:r>
-      <w:proofErr w:type="spellStart"/>
-      <w:r>
-        <w:t>StatusCode</w:t>
-      </w:r>
-      <w:proofErr w:type="spellEnd"/>
-      <w:r>
-        <w:t xml:space="preserve"> attribute of the Opportunity entity in the Dynamics 365 Developer Guide (visit </w:t>
-      </w:r>
-      <w:hyperlink r:id="rId9" w:anchor="BKMK_StatusCode" w:history="1">
+        <w:t xml:space="preserve">Consulting the StatusCode attribute of the Opportunity entity in the Dynamics 365 Developer Guide (visit </w:t>
+      </w:r>
+      <w:hyperlink r:id="rId10" w:anchor="BKMK_StatusCode" w:history="1">
         <w:r>
           <w:rPr>
             <w:rStyle w:val="Hipervnculo"/>
@@ -740,15 +860,7 @@
         </w:r>
       </w:hyperlink>
       <w:r>
-        <w:t xml:space="preserve">). Use the “Value” column of the </w:t>
-      </w:r>
-      <w:proofErr w:type="spellStart"/>
-      <w:r>
-        <w:t>StatusCode</w:t>
-      </w:r>
-      <w:proofErr w:type="spellEnd"/>
-      <w:r>
-        <w:t xml:space="preserve"> Options table.</w:t>
+        <w:t>). Use the “Value” column of the StatusCode Options table.</w:t>
       </w:r>
       <w:r>
         <w:br/>
@@ -763,15 +875,7 @@
         </w:numPr>
       </w:pPr>
       <w:r>
-        <w:t xml:space="preserve">Examining the attribute directly in the Dynamics 365 configuration, by going to Settings &gt; Customizations &gt; Customize the System. In the Explorer Tree, go to Components &gt; Entities &gt; Opportunity &gt; Fields. This opens a data grid with all possible fields; find the </w:t>
-      </w:r>
-      <w:proofErr w:type="spellStart"/>
-      <w:r>
-        <w:t>StatusCode</w:t>
-      </w:r>
-      <w:proofErr w:type="spellEnd"/>
-      <w:r>
-        <w:t xml:space="preserve"> field, and double click it. This will open another window, where in the lower section</w:t>
+        <w:t>Examining the attribute directly in the Dynamics 365 configuration, by going to Settings &gt; Customizations &gt; Customize the System. In the Explorer Tree, go to Components &gt; Entities &gt; Opportunity &gt; Fields. This opens a data grid with all possible fields; find the StatusCode field, and double click it. This will open another window, where in the lower section</w:t>
       </w:r>
       <w:r>
         <w:t xml:space="preserve"> there is a Dropdown grouping all possible values. Double clicking one of the values will open another window where the integer value can be seen.</w:t>
@@ -779,6 +883,7 @@
     </w:p>
     <w:p>
       <w:r>
+        <w:lastRenderedPageBreak/>
         <w:t>Once the “From” field has been completed, the “To” field should be completed with a value defined in the Proposal Manager solution:</w:t>
       </w:r>
     </w:p>
@@ -952,7 +1057,6 @@
           </w:tcPr>
           <w:p>
             <w:r>
-              <w:lastRenderedPageBreak/>
               <w:t>4</w:t>
             </w:r>
           </w:p>
@@ -1906,6 +2010,119 @@
     </w:lvl>
   </w:abstractNum>
   <w:abstractNum w:abstractNumId="7" w15:restartNumberingAfterBreak="0">
+    <w:nsid w:val="3ED4175A"/>
+    <w:multiLevelType w:val="hybridMultilevel"/>
+    <w:tmpl w:val="FFEA5DFC"/>
+    <w:lvl w:ilvl="0" w:tplc="2C0A0001">
+      <w:start w:val="1"/>
+      <w:numFmt w:val="bullet"/>
+      <w:lvlText w:val=""/>
+      <w:lvlJc w:val="left"/>
+      <w:pPr>
+        <w:ind w:left="720" w:hanging="360"/>
+      </w:pPr>
+      <w:rPr>
+        <w:rFonts w:ascii="Symbol" w:hAnsi="Symbol" w:hint="default"/>
+      </w:rPr>
+    </w:lvl>
+    <w:lvl w:ilvl="1" w:tplc="2C0A0003" w:tentative="1">
+      <w:start w:val="1"/>
+      <w:numFmt w:val="bullet"/>
+      <w:lvlText w:val="o"/>
+      <w:lvlJc w:val="left"/>
+      <w:pPr>
+        <w:ind w:left="1440" w:hanging="360"/>
+      </w:pPr>
+      <w:rPr>
+        <w:rFonts w:ascii="Courier New" w:hAnsi="Courier New" w:cs="Courier New" w:hint="default"/>
+      </w:rPr>
+    </w:lvl>
+    <w:lvl w:ilvl="2" w:tplc="2C0A0005" w:tentative="1">
+      <w:start w:val="1"/>
+      <w:numFmt w:val="bullet"/>
+      <w:lvlText w:val=""/>
+      <w:lvlJc w:val="left"/>
+      <w:pPr>
+        <w:ind w:left="2160" w:hanging="360"/>
+      </w:pPr>
+      <w:rPr>
+        <w:rFonts w:ascii="Wingdings" w:hAnsi="Wingdings" w:hint="default"/>
+      </w:rPr>
+    </w:lvl>
+    <w:lvl w:ilvl="3" w:tplc="2C0A0001" w:tentative="1">
+      <w:start w:val="1"/>
+      <w:numFmt w:val="bullet"/>
+      <w:lvlText w:val=""/>
+      <w:lvlJc w:val="left"/>
+      <w:pPr>
+        <w:ind w:left="2880" w:hanging="360"/>
+      </w:pPr>
+      <w:rPr>
+        <w:rFonts w:ascii="Symbol" w:hAnsi="Symbol" w:hint="default"/>
+      </w:rPr>
+    </w:lvl>
+    <w:lvl w:ilvl="4" w:tplc="2C0A0003" w:tentative="1">
+      <w:start w:val="1"/>
+      <w:numFmt w:val="bullet"/>
+      <w:lvlText w:val="o"/>
+      <w:lvlJc w:val="left"/>
+      <w:pPr>
+        <w:ind w:left="3600" w:hanging="360"/>
+      </w:pPr>
+      <w:rPr>
+        <w:rFonts w:ascii="Courier New" w:hAnsi="Courier New" w:cs="Courier New" w:hint="default"/>
+      </w:rPr>
+    </w:lvl>
+    <w:lvl w:ilvl="5" w:tplc="2C0A0005" w:tentative="1">
+      <w:start w:val="1"/>
+      <w:numFmt w:val="bullet"/>
+      <w:lvlText w:val=""/>
+      <w:lvlJc w:val="left"/>
+      <w:pPr>
+        <w:ind w:left="4320" w:hanging="360"/>
+      </w:pPr>
+      <w:rPr>
+        <w:rFonts w:ascii="Wingdings" w:hAnsi="Wingdings" w:hint="default"/>
+      </w:rPr>
+    </w:lvl>
+    <w:lvl w:ilvl="6" w:tplc="2C0A0001" w:tentative="1">
+      <w:start w:val="1"/>
+      <w:numFmt w:val="bullet"/>
+      <w:lvlText w:val=""/>
+      <w:lvlJc w:val="left"/>
+      <w:pPr>
+        <w:ind w:left="5040" w:hanging="360"/>
+      </w:pPr>
+      <w:rPr>
+        <w:rFonts w:ascii="Symbol" w:hAnsi="Symbol" w:hint="default"/>
+      </w:rPr>
+    </w:lvl>
+    <w:lvl w:ilvl="7" w:tplc="2C0A0003" w:tentative="1">
+      <w:start w:val="1"/>
+      <w:numFmt w:val="bullet"/>
+      <w:lvlText w:val="o"/>
+      <w:lvlJc w:val="left"/>
+      <w:pPr>
+        <w:ind w:left="5760" w:hanging="360"/>
+      </w:pPr>
+      <w:rPr>
+        <w:rFonts w:ascii="Courier New" w:hAnsi="Courier New" w:cs="Courier New" w:hint="default"/>
+      </w:rPr>
+    </w:lvl>
+    <w:lvl w:ilvl="8" w:tplc="2C0A0005" w:tentative="1">
+      <w:start w:val="1"/>
+      <w:numFmt w:val="bullet"/>
+      <w:lvlText w:val=""/>
+      <w:lvlJc w:val="left"/>
+      <w:pPr>
+        <w:ind w:left="6480" w:hanging="360"/>
+      </w:pPr>
+      <w:rPr>
+        <w:rFonts w:ascii="Wingdings" w:hAnsi="Wingdings" w:hint="default"/>
+      </w:rPr>
+    </w:lvl>
+  </w:abstractNum>
+  <w:abstractNum w:abstractNumId="8" w15:restartNumberingAfterBreak="0">
     <w:nsid w:val="4C731CD6"/>
     <w:multiLevelType w:val="hybridMultilevel"/>
     <w:tmpl w:val="E920FDC6"/>
@@ -1991,7 +2208,7 @@
       </w:pPr>
     </w:lvl>
   </w:abstractNum>
-  <w:abstractNum w:abstractNumId="8" w15:restartNumberingAfterBreak="0">
+  <w:abstractNum w:abstractNumId="9" w15:restartNumberingAfterBreak="0">
     <w:nsid w:val="4FE83DE5"/>
     <w:multiLevelType w:val="hybridMultilevel"/>
     <w:tmpl w:val="4FF857AE"/>
@@ -2077,7 +2294,7 @@
       </w:pPr>
     </w:lvl>
   </w:abstractNum>
-  <w:abstractNum w:abstractNumId="9" w15:restartNumberingAfterBreak="0">
+  <w:abstractNum w:abstractNumId="10" w15:restartNumberingAfterBreak="0">
     <w:nsid w:val="50546B55"/>
     <w:multiLevelType w:val="hybridMultilevel"/>
     <w:tmpl w:val="4FF857AE"/>
@@ -2163,7 +2380,7 @@
       </w:pPr>
     </w:lvl>
   </w:abstractNum>
-  <w:abstractNum w:abstractNumId="10" w15:restartNumberingAfterBreak="0">
+  <w:abstractNum w:abstractNumId="11" w15:restartNumberingAfterBreak="0">
     <w:nsid w:val="534E2A64"/>
     <w:multiLevelType w:val="hybridMultilevel"/>
     <w:tmpl w:val="4FF857AE"/>
@@ -2249,7 +2466,7 @@
       </w:pPr>
     </w:lvl>
   </w:abstractNum>
-  <w:abstractNum w:abstractNumId="11" w15:restartNumberingAfterBreak="0">
+  <w:abstractNum w:abstractNumId="12" w15:restartNumberingAfterBreak="0">
     <w:nsid w:val="5CAD16F0"/>
     <w:multiLevelType w:val="hybridMultilevel"/>
     <w:tmpl w:val="5DB8F638"/>
@@ -2362,7 +2579,7 @@
       </w:rPr>
     </w:lvl>
   </w:abstractNum>
-  <w:abstractNum w:abstractNumId="12" w15:restartNumberingAfterBreak="0">
+  <w:abstractNum w:abstractNumId="13" w15:restartNumberingAfterBreak="0">
     <w:nsid w:val="7BD9164E"/>
     <w:multiLevelType w:val="hybridMultilevel"/>
     <w:tmpl w:val="E920FDC6"/>
@@ -2452,7 +2669,7 @@
     <w:abstractNumId w:val="4"/>
   </w:num>
   <w:num w:numId="2">
-    <w:abstractNumId w:val="11"/>
+    <w:abstractNumId w:val="12"/>
   </w:num>
   <w:num w:numId="3">
     <w:abstractNumId w:val="1"/>
@@ -2461,19 +2678,19 @@
     <w:abstractNumId w:val="5"/>
   </w:num>
   <w:num w:numId="5">
-    <w:abstractNumId w:val="8"/>
+    <w:abstractNumId w:val="9"/>
   </w:num>
   <w:num w:numId="6">
     <w:abstractNumId w:val="2"/>
   </w:num>
   <w:num w:numId="7">
-    <w:abstractNumId w:val="10"/>
+    <w:abstractNumId w:val="11"/>
   </w:num>
   <w:num w:numId="8">
     <w:abstractNumId w:val="6"/>
   </w:num>
   <w:num w:numId="9">
-    <w:abstractNumId w:val="9"/>
+    <w:abstractNumId w:val="10"/>
   </w:num>
   <w:num w:numId="10">
     <w:abstractNumId w:val="0"/>
@@ -2482,10 +2699,13 @@
     <w:abstractNumId w:val="3"/>
   </w:num>
   <w:num w:numId="12">
-    <w:abstractNumId w:val="7"/>
+    <w:abstractNumId w:val="8"/>
   </w:num>
   <w:num w:numId="13">
-    <w:abstractNumId w:val="12"/>
+    <w:abstractNumId w:val="13"/>
+  </w:num>
+  <w:num w:numId="14">
+    <w:abstractNumId w:val="7"/>
   </w:num>
 </w:numbering>
 </file>
@@ -2888,6 +3108,7 @@
   <w:style w:type="paragraph" w:default="1" w:styleId="Normal">
     <w:name w:val="Normal"/>
     <w:qFormat/>
+    <w:rsid w:val="00225737"/>
   </w:style>
   <w:style w:type="paragraph" w:styleId="Ttulo1">
     <w:name w:val="heading 1"/>
@@ -3662,6 +3883,7 @@
     <w:rsidRoot w:val="004D63FD"/>
     <w:rsid w:val="000448CA"/>
     <w:rsid w:val="000A21E8"/>
+    <w:rsid w:val="003A34E9"/>
     <w:rsid w:val="004750A9"/>
     <w:rsid w:val="004A18D3"/>
     <w:rsid w:val="004D63FD"/>
@@ -4440,7 +4662,7 @@
 </file>
 
 <file path=customXml/itemProps1.xml><?xml version="1.0" encoding="utf-8"?>
-<ds:datastoreItem xmlns:ds="http://schemas.openxmlformats.org/officeDocument/2006/customXml" ds:itemID="{0B351ED1-975B-48CD-95A8-94DDCFFFD6DC}">
+<ds:datastoreItem xmlns:ds="http://schemas.openxmlformats.org/officeDocument/2006/customXml" ds:itemID="{92BC4969-BC1B-4BA2-850A-515494B94AC3}">
   <ds:schemaRefs>
     <ds:schemaRef ds:uri="http://schemas.openxmlformats.org/officeDocument/2006/bibliography"/>
   </ds:schemaRefs>

</xml_diff>